<commit_message>
Added 01-Data Validation to Azure Fork
</commit_message>
<xml_diff>
--- a/HigherED BI Solution/Azure/00 - Environment Provisioning/02 - Instructions for using Azure Portal to deploy Azure IaaS development VM.docx
+++ b/HigherED BI Solution/Azure/00 - Environment Provisioning/02 - Instructions for using Azure Portal to deploy Azure IaaS development VM.docx
@@ -541,13 +541,7 @@
         <w:rPr>
           <w:b/>
         </w:rPr>
-        <w:t>Power BI Report Server (May 2017 Preview</w:t>
-      </w:r>
-      <w:r>
-        <w:rPr>
-          <w:b/>
-        </w:rPr>
-        <w:t>)</w:t>
+        <w:t>Power BI Report Server (May 2017 Preview)</w:t>
       </w:r>
       <w:r>
         <w:t xml:space="preserve">, </w:t>
@@ -1142,7 +1136,7 @@
       <w:tr>
         <w:tc>
           <w:tcPr>
-            <w:tcW w:w="7770" w:type="dxa"/>
+            <w:tcW w:w="6803" w:type="dxa"/>
           </w:tcPr>
           <w:p>
             <w:r>
@@ -1189,7 +1183,7 @@
         </w:tc>
         <w:tc>
           <w:tcPr>
-            <w:tcW w:w="2660" w:type="dxa"/>
+            <w:tcW w:w="3627" w:type="dxa"/>
           </w:tcPr>
           <w:p>
             <w:pPr>
@@ -1250,6 +1244,18 @@
         </w:numPr>
       </w:pPr>
       <w:r>
+        <w:t>Open SQL Server Data Tools (SSDT) and apply updates if they are available.</w:t>
+      </w:r>
+    </w:p>
+    <w:p>
+      <w:pPr>
+        <w:pStyle w:val="ListParagraph"/>
+        <w:numPr>
+          <w:ilvl w:val="0"/>
+          <w:numId w:val="1"/>
+        </w:numPr>
+      </w:pPr>
+      <w:r>
         <w:t>After logging into the VM using remote desk</w:t>
       </w:r>
       <w:r>
@@ -1277,8 +1283,8 @@
           <w:t>https://docs.microsoft.com/en-us/sql/ssms/download-sql-server-management-studio-ssms</w:t>
         </w:r>
       </w:hyperlink>
-    </w:p>
-    <w:p>
+      <w:bookmarkStart w:id="0" w:name="_GoBack"/>
+      <w:bookmarkEnd w:id="0"/>
       <w:r>
         <w:br w:type="page"/>
       </w:r>
@@ -1293,7 +1299,13 @@
       </w:pPr>
       <w:r>
         <w:lastRenderedPageBreak/>
-        <w:t xml:space="preserve">Once SSMS 17.1 is installed, </w:t>
+        <w:t>Once SSMS 17.1 is installed</w:t>
+      </w:r>
+      <w:r>
+        <w:t xml:space="preserve"> and SSDT is updated</w:t>
+      </w:r>
+      <w:r>
+        <w:t xml:space="preserve">, </w:t>
       </w:r>
       <w:r>
         <w:t xml:space="preserve">the VM is ready for the hackathon.  </w:t>
@@ -1306,16 +1318,7 @@
         <w:t>IMPORTANT</w:t>
       </w:r>
       <w:r>
-        <w:t xml:space="preserve"> - If the </w:t>
-      </w:r>
-      <w:r>
-        <w:t>VM</w:t>
-      </w:r>
-      <w:r>
-        <w:t xml:space="preserve"> is not going to be actively utilized</w:t>
-      </w:r>
-      <w:r>
-        <w:t xml:space="preserve">, make sure to </w:t>
+        <w:t xml:space="preserve"> - If the VM is not going to be actively utilized, make sure to </w:t>
       </w:r>
       <w:r>
         <w:rPr>
@@ -1449,10 +1452,7 @@
         </w:tc>
       </w:tr>
     </w:tbl>
-    <w:p>
-      <w:bookmarkStart w:id="0" w:name="_GoBack"/>
-      <w:bookmarkEnd w:id="0"/>
-    </w:p>
+    <w:p/>
     <w:sectPr>
       <w:pgSz w:w="12240" w:h="15840" w:code="1"/>
       <w:pgMar w:top="720" w:right="720" w:bottom="720" w:left="720" w:header="720" w:footer="720" w:gutter="0"/>
@@ -1554,8 +1554,100 @@
       </w:pPr>
     </w:lvl>
   </w:abstractNum>
+  <w:abstractNum w:abstractNumId="1" w15:restartNumberingAfterBreak="0">
+    <w:nsid w:val="56BA73FE"/>
+    <w:multiLevelType w:val="hybridMultilevel"/>
+    <w:tmpl w:val="A22010B8"/>
+    <w:lvl w:ilvl="0" w:tplc="0409000F">
+      <w:start w:val="1"/>
+      <w:numFmt w:val="decimal"/>
+      <w:lvlText w:val="%1."/>
+      <w:lvlJc w:val="left"/>
+      <w:pPr>
+        <w:ind w:left="720" w:hanging="360"/>
+      </w:pPr>
+      <w:rPr>
+        <w:rFonts w:hint="default"/>
+      </w:rPr>
+    </w:lvl>
+    <w:lvl w:ilvl="1" w:tplc="04090019" w:tentative="1">
+      <w:start w:val="1"/>
+      <w:numFmt w:val="lowerLetter"/>
+      <w:lvlText w:val="%2."/>
+      <w:lvlJc w:val="left"/>
+      <w:pPr>
+        <w:ind w:left="1440" w:hanging="360"/>
+      </w:pPr>
+    </w:lvl>
+    <w:lvl w:ilvl="2" w:tplc="0409001B" w:tentative="1">
+      <w:start w:val="1"/>
+      <w:numFmt w:val="lowerRoman"/>
+      <w:lvlText w:val="%3."/>
+      <w:lvlJc w:val="right"/>
+      <w:pPr>
+        <w:ind w:left="2160" w:hanging="180"/>
+      </w:pPr>
+    </w:lvl>
+    <w:lvl w:ilvl="3" w:tplc="0409000F" w:tentative="1">
+      <w:start w:val="1"/>
+      <w:numFmt w:val="decimal"/>
+      <w:lvlText w:val="%4."/>
+      <w:lvlJc w:val="left"/>
+      <w:pPr>
+        <w:ind w:left="2880" w:hanging="360"/>
+      </w:pPr>
+    </w:lvl>
+    <w:lvl w:ilvl="4" w:tplc="04090019" w:tentative="1">
+      <w:start w:val="1"/>
+      <w:numFmt w:val="lowerLetter"/>
+      <w:lvlText w:val="%5."/>
+      <w:lvlJc w:val="left"/>
+      <w:pPr>
+        <w:ind w:left="3600" w:hanging="360"/>
+      </w:pPr>
+    </w:lvl>
+    <w:lvl w:ilvl="5" w:tplc="0409001B" w:tentative="1">
+      <w:start w:val="1"/>
+      <w:numFmt w:val="lowerRoman"/>
+      <w:lvlText w:val="%6."/>
+      <w:lvlJc w:val="right"/>
+      <w:pPr>
+        <w:ind w:left="4320" w:hanging="180"/>
+      </w:pPr>
+    </w:lvl>
+    <w:lvl w:ilvl="6" w:tplc="0409000F" w:tentative="1">
+      <w:start w:val="1"/>
+      <w:numFmt w:val="decimal"/>
+      <w:lvlText w:val="%7."/>
+      <w:lvlJc w:val="left"/>
+      <w:pPr>
+        <w:ind w:left="5040" w:hanging="360"/>
+      </w:pPr>
+    </w:lvl>
+    <w:lvl w:ilvl="7" w:tplc="04090019" w:tentative="1">
+      <w:start w:val="1"/>
+      <w:numFmt w:val="lowerLetter"/>
+      <w:lvlText w:val="%8."/>
+      <w:lvlJc w:val="left"/>
+      <w:pPr>
+        <w:ind w:left="5760" w:hanging="360"/>
+      </w:pPr>
+    </w:lvl>
+    <w:lvl w:ilvl="8" w:tplc="0409001B" w:tentative="1">
+      <w:start w:val="1"/>
+      <w:numFmt w:val="lowerRoman"/>
+      <w:lvlText w:val="%9."/>
+      <w:lvlJc w:val="right"/>
+      <w:pPr>
+        <w:ind w:left="6480" w:hanging="180"/>
+      </w:pPr>
+    </w:lvl>
+  </w:abstractNum>
   <w:num w:numId="1">
     <w:abstractNumId w:val="0"/>
+  </w:num>
+  <w:num w:numId="2">
+    <w:abstractNumId w:val="1"/>
   </w:num>
 </w:numbering>
 </file>
@@ -2158,8 +2250,10 @@
   </w:compat>
   <w:rsids>
     <w:rsidRoot w:val="005B11BA"/>
+    <w:rsid w:val="001D23AF"/>
     <w:rsid w:val="0026612E"/>
     <w:rsid w:val="005B11BA"/>
+    <w:rsid w:val="009A32C4"/>
     <w:rsid w:val="00BE5C03"/>
     <w:rsid w:val="00CF04E5"/>
   </w:rsids>

</xml_diff>